<commit_message>
Update SRS & Review Sheet
</commit_message>
<xml_diff>
--- a/Requirements/SRS/SRS.docx
+++ b/Requirements/SRS/SRS.docx
@@ -560,7 +560,7 @@
             </w:rPr>
             <w:fldChar w:fldCharType="separate"/>
           </w:r>
-          <w:hyperlink w:anchor="_Toc129364891" w:history="1">
+          <w:hyperlink w:anchor="_Toc129421957" w:history="1">
             <w:r>
               <w:rPr>
                 <w:rStyle w:val="Hyperlink"/>
@@ -590,7 +590,7 @@
                 <w:noProof/>
                 <w:webHidden/>
               </w:rPr>
-              <w:instrText xml:space="preserve"> PAGEREF _Toc129364891 \h </w:instrText>
+              <w:instrText xml:space="preserve"> PAGEREF _Toc129421957 \h </w:instrText>
             </w:r>
             <w:r>
               <w:rPr>
@@ -633,7 +633,7 @@
               <w:lang w:val="en-US"/>
             </w:rPr>
           </w:pPr>
-          <w:hyperlink w:anchor="_Toc129364892" w:history="1">
+          <w:hyperlink w:anchor="_Toc129421958" w:history="1">
             <w:r>
               <w:rPr>
                 <w:rStyle w:val="Hyperlink"/>
@@ -663,7 +663,7 @@
                 <w:noProof/>
                 <w:webHidden/>
               </w:rPr>
-              <w:instrText xml:space="preserve"> PAGEREF _Toc129364892 \h </w:instrText>
+              <w:instrText xml:space="preserve"> PAGEREF _Toc129421958 \h </w:instrText>
             </w:r>
             <w:r>
               <w:rPr>
@@ -706,7 +706,7 @@
               <w:lang w:val="en-US"/>
             </w:rPr>
           </w:pPr>
-          <w:hyperlink w:anchor="_Toc129364893" w:history="1">
+          <w:hyperlink w:anchor="_Toc129421959" w:history="1">
             <w:r>
               <w:rPr>
                 <w:rStyle w:val="Hyperlink"/>
@@ -736,7 +736,7 @@
                 <w:noProof/>
                 <w:webHidden/>
               </w:rPr>
-              <w:instrText xml:space="preserve"> PAGEREF _Toc129364893 \h </w:instrText>
+              <w:instrText xml:space="preserve"> PAGEREF _Toc129421959 \h </w:instrText>
             </w:r>
             <w:r>
               <w:rPr>
@@ -779,7 +779,7 @@
               <w:lang w:val="en-US"/>
             </w:rPr>
           </w:pPr>
-          <w:hyperlink w:anchor="_Toc129364894" w:history="1">
+          <w:hyperlink w:anchor="_Toc129421960" w:history="1">
             <w:r>
               <w:rPr>
                 <w:rStyle w:val="Hyperlink"/>
@@ -809,7 +809,7 @@
                 <w:noProof/>
                 <w:webHidden/>
               </w:rPr>
-              <w:instrText xml:space="preserve"> PAGEREF _Toc129364894 \h </w:instrText>
+              <w:instrText xml:space="preserve"> PAGEREF _Toc129421960 \h </w:instrText>
             </w:r>
             <w:r>
               <w:rPr>
@@ -852,7 +852,7 @@
               <w:lang w:val="en-US"/>
             </w:rPr>
           </w:pPr>
-          <w:hyperlink w:anchor="_Toc129364895" w:history="1">
+          <w:hyperlink w:anchor="_Toc129421961" w:history="1">
             <w:r>
               <w:rPr>
                 <w:rStyle w:val="Hyperlink"/>
@@ -882,7 +882,7 @@
                 <w:noProof/>
                 <w:webHidden/>
               </w:rPr>
-              <w:instrText xml:space="preserve"> PAGEREF _Toc129364895 \h </w:instrText>
+              <w:instrText xml:space="preserve"> PAGEREF _Toc129421961 \h </w:instrText>
             </w:r>
             <w:r>
               <w:rPr>
@@ -925,7 +925,7 @@
               <w:lang w:val="en-US"/>
             </w:rPr>
           </w:pPr>
-          <w:hyperlink w:anchor="_Toc129364896" w:history="1">
+          <w:hyperlink w:anchor="_Toc129421962" w:history="1">
             <w:r>
               <w:rPr>
                 <w:rStyle w:val="Hyperlink"/>
@@ -955,7 +955,7 @@
                 <w:noProof/>
                 <w:webHidden/>
               </w:rPr>
-              <w:instrText xml:space="preserve"> PAGEREF _Toc129364896 \h </w:instrText>
+              <w:instrText xml:space="preserve"> PAGEREF _Toc129421962 \h </w:instrText>
             </w:r>
             <w:r>
               <w:rPr>
@@ -998,7 +998,7 @@
               <w:lang w:val="en-US"/>
             </w:rPr>
           </w:pPr>
-          <w:hyperlink w:anchor="_Toc129364897" w:history="1">
+          <w:hyperlink w:anchor="_Toc129421963" w:history="1">
             <w:r>
               <w:rPr>
                 <w:rStyle w:val="Hyperlink"/>
@@ -1028,7 +1028,7 @@
                 <w:noProof/>
                 <w:webHidden/>
               </w:rPr>
-              <w:instrText xml:space="preserve"> PAGEREF _Toc129364897 \h </w:instrText>
+              <w:instrText xml:space="preserve"> PAGEREF _Toc129421963 \h </w:instrText>
             </w:r>
             <w:r>
               <w:rPr>
@@ -1071,7 +1071,7 @@
               <w:lang w:val="en-US"/>
             </w:rPr>
           </w:pPr>
-          <w:hyperlink w:anchor="_Toc129364898" w:history="1">
+          <w:hyperlink w:anchor="_Toc129421964" w:history="1">
             <w:r>
               <w:rPr>
                 <w:rStyle w:val="Hyperlink"/>
@@ -1101,7 +1101,7 @@
                 <w:noProof/>
                 <w:webHidden/>
               </w:rPr>
-              <w:instrText xml:space="preserve"> PAGEREF _Toc129364898 \h </w:instrText>
+              <w:instrText xml:space="preserve"> PAGEREF _Toc129421964 \h </w:instrText>
             </w:r>
             <w:r>
               <w:rPr>
@@ -1144,7 +1144,7 @@
               <w:lang w:val="en-US"/>
             </w:rPr>
           </w:pPr>
-          <w:hyperlink w:anchor="_Toc129364899" w:history="1">
+          <w:hyperlink w:anchor="_Toc129421965" w:history="1">
             <w:r>
               <w:rPr>
                 <w:rStyle w:val="Hyperlink"/>
@@ -1174,7 +1174,7 @@
                 <w:noProof/>
                 <w:webHidden/>
               </w:rPr>
-              <w:instrText xml:space="preserve"> PAGEREF _Toc129364899 \h </w:instrText>
+              <w:instrText xml:space="preserve"> PAGEREF _Toc129421965 \h </w:instrText>
             </w:r>
             <w:r>
               <w:rPr>
@@ -1217,7 +1217,7 @@
               <w:lang w:val="en-US"/>
             </w:rPr>
           </w:pPr>
-          <w:hyperlink w:anchor="_Toc129364900" w:history="1">
+          <w:hyperlink w:anchor="_Toc129421966" w:history="1">
             <w:r>
               <w:rPr>
                 <w:rStyle w:val="Hyperlink"/>
@@ -1247,7 +1247,7 @@
                 <w:noProof/>
                 <w:webHidden/>
               </w:rPr>
-              <w:instrText xml:space="preserve"> PAGEREF _Toc129364900 \h </w:instrText>
+              <w:instrText xml:space="preserve"> PAGEREF _Toc129421966 \h </w:instrText>
             </w:r>
             <w:r>
               <w:rPr>
@@ -1290,7 +1290,7 @@
               <w:lang w:val="en-US"/>
             </w:rPr>
           </w:pPr>
-          <w:hyperlink w:anchor="_Toc129364901" w:history="1">
+          <w:hyperlink w:anchor="_Toc129421967" w:history="1">
             <w:r>
               <w:rPr>
                 <w:rStyle w:val="Hyperlink"/>
@@ -1320,7 +1320,7 @@
                 <w:noProof/>
                 <w:webHidden/>
               </w:rPr>
-              <w:instrText xml:space="preserve"> PAGEREF _Toc129364901 \h </w:instrText>
+              <w:instrText xml:space="preserve"> PAGEREF _Toc129421967 \h </w:instrText>
             </w:r>
             <w:r>
               <w:rPr>
@@ -1363,7 +1363,7 @@
               <w:lang w:val="en-US"/>
             </w:rPr>
           </w:pPr>
-          <w:hyperlink w:anchor="_Toc129364902" w:history="1">
+          <w:hyperlink w:anchor="_Toc129421968" w:history="1">
             <w:r>
               <w:rPr>
                 <w:rStyle w:val="Hyperlink"/>
@@ -1393,7 +1393,7 @@
                 <w:noProof/>
                 <w:webHidden/>
               </w:rPr>
-              <w:instrText xml:space="preserve"> PAGEREF _Toc129364902 \h </w:instrText>
+              <w:instrText xml:space="preserve"> PAGEREF _Toc129421968 \h </w:instrText>
             </w:r>
             <w:r>
               <w:rPr>
@@ -1436,7 +1436,7 @@
               <w:lang w:val="en-US"/>
             </w:rPr>
           </w:pPr>
-          <w:hyperlink w:anchor="_Toc129364903" w:history="1">
+          <w:hyperlink w:anchor="_Toc129421969" w:history="1">
             <w:r>
               <w:rPr>
                 <w:rStyle w:val="Hyperlink"/>
@@ -1466,7 +1466,7 @@
                 <w:noProof/>
                 <w:webHidden/>
               </w:rPr>
-              <w:instrText xml:space="preserve"> PAGEREF _Toc129364903 \h </w:instrText>
+              <w:instrText xml:space="preserve"> PAGEREF _Toc129421969 \h </w:instrText>
             </w:r>
             <w:r>
               <w:rPr>
@@ -1509,7 +1509,7 @@
               <w:lang w:val="en-US"/>
             </w:rPr>
           </w:pPr>
-          <w:hyperlink w:anchor="_Toc129364904" w:history="1">
+          <w:hyperlink w:anchor="_Toc129421970" w:history="1">
             <w:r>
               <w:rPr>
                 <w:rStyle w:val="Hyperlink"/>
@@ -1539,7 +1539,7 @@
                 <w:noProof/>
                 <w:webHidden/>
               </w:rPr>
-              <w:instrText xml:space="preserve"> PAGEREF _Toc129364904 \h </w:instrText>
+              <w:instrText xml:space="preserve"> PAGEREF _Toc129421970 \h </w:instrText>
             </w:r>
             <w:r>
               <w:rPr>
@@ -1582,7 +1582,7 @@
               <w:lang w:val="en-US"/>
             </w:rPr>
           </w:pPr>
-          <w:hyperlink w:anchor="_Toc129364905" w:history="1">
+          <w:hyperlink w:anchor="_Toc129421971" w:history="1">
             <w:r>
               <w:rPr>
                 <w:rStyle w:val="Hyperlink"/>
@@ -1612,7 +1612,7 @@
                 <w:noProof/>
                 <w:webHidden/>
               </w:rPr>
-              <w:instrText xml:space="preserve"> PAGEREF _Toc129364905 \h </w:instrText>
+              <w:instrText xml:space="preserve"> PAGEREF _Toc129421971 \h </w:instrText>
             </w:r>
             <w:r>
               <w:rPr>
@@ -1655,7 +1655,7 @@
               <w:lang w:val="en-US"/>
             </w:rPr>
           </w:pPr>
-          <w:hyperlink w:anchor="_Toc129364906" w:history="1">
+          <w:hyperlink w:anchor="_Toc129421972" w:history="1">
             <w:r>
               <w:rPr>
                 <w:rStyle w:val="Hyperlink"/>
@@ -1685,7 +1685,7 @@
                 <w:noProof/>
                 <w:webHidden/>
               </w:rPr>
-              <w:instrText xml:space="preserve"> PAGEREF _Toc129364906 \h </w:instrText>
+              <w:instrText xml:space="preserve"> PAGEREF _Toc129421972 \h </w:instrText>
             </w:r>
             <w:r>
               <w:rPr>
@@ -1728,7 +1728,7 @@
               <w:lang w:val="en-US"/>
             </w:rPr>
           </w:pPr>
-          <w:hyperlink w:anchor="_Toc129364907" w:history="1">
+          <w:hyperlink w:anchor="_Toc129421973" w:history="1">
             <w:r>
               <w:rPr>
                 <w:rStyle w:val="Hyperlink"/>
@@ -1757,7 +1757,7 @@
                 <w:noProof/>
                 <w:webHidden/>
               </w:rPr>
-              <w:instrText xml:space="preserve"> PAGEREF _Toc129364907 \h </w:instrText>
+              <w:instrText xml:space="preserve"> PAGEREF _Toc129421973 \h </w:instrText>
             </w:r>
             <w:r>
               <w:rPr>
@@ -1800,7 +1800,7 @@
               <w:lang w:val="en-US"/>
             </w:rPr>
           </w:pPr>
-          <w:hyperlink w:anchor="_Toc129364908" w:history="1">
+          <w:hyperlink w:anchor="_Toc129421974" w:history="1">
             <w:r>
               <w:rPr>
                 <w:rStyle w:val="Hyperlink"/>
@@ -1829,7 +1829,7 @@
                 <w:noProof/>
                 <w:webHidden/>
               </w:rPr>
-              <w:instrText xml:space="preserve"> PAGEREF _Toc129364908 \h </w:instrText>
+              <w:instrText xml:space="preserve"> PAGEREF _Toc129421974 \h </w:instrText>
             </w:r>
             <w:r>
               <w:rPr>
@@ -1872,7 +1872,7 @@
               <w:lang w:val="en-US"/>
             </w:rPr>
           </w:pPr>
-          <w:hyperlink w:anchor="_Toc129364909" w:history="1">
+          <w:hyperlink w:anchor="_Toc129421975" w:history="1">
             <w:r>
               <w:rPr>
                 <w:rStyle w:val="Hyperlink"/>
@@ -1901,7 +1901,7 @@
                 <w:noProof/>
                 <w:webHidden/>
               </w:rPr>
-              <w:instrText xml:space="preserve"> PAGEREF _Toc129364909 \h </w:instrText>
+              <w:instrText xml:space="preserve"> PAGEREF _Toc129421975 \h </w:instrText>
             </w:r>
             <w:r>
               <w:rPr>
@@ -1944,7 +1944,7 @@
               <w:lang w:val="en-US"/>
             </w:rPr>
           </w:pPr>
-          <w:hyperlink w:anchor="_Toc129364910" w:history="1">
+          <w:hyperlink w:anchor="_Toc129421976" w:history="1">
             <w:r>
               <w:rPr>
                 <w:rStyle w:val="Hyperlink"/>
@@ -1973,7 +1973,7 @@
                 <w:noProof/>
                 <w:webHidden/>
               </w:rPr>
-              <w:instrText xml:space="preserve"> PAGEREF _Toc129364910 \h </w:instrText>
+              <w:instrText xml:space="preserve"> PAGEREF _Toc129421976 \h </w:instrText>
             </w:r>
             <w:r>
               <w:rPr>
@@ -2016,7 +2016,7 @@
               <w:lang w:val="en-US"/>
             </w:rPr>
           </w:pPr>
-          <w:hyperlink w:anchor="_Toc129364911" w:history="1">
+          <w:hyperlink w:anchor="_Toc129421977" w:history="1">
             <w:r>
               <w:rPr>
                 <w:rStyle w:val="Hyperlink"/>
@@ -2045,7 +2045,7 @@
                 <w:noProof/>
                 <w:webHidden/>
               </w:rPr>
-              <w:instrText xml:space="preserve"> PAGEREF _Toc129364911 \h </w:instrText>
+              <w:instrText xml:space="preserve"> PAGEREF _Toc129421977 \h </w:instrText>
             </w:r>
             <w:r>
               <w:rPr>
@@ -2088,7 +2088,7 @@
               <w:lang w:val="en-US"/>
             </w:rPr>
           </w:pPr>
-          <w:hyperlink w:anchor="_Toc129364912" w:history="1">
+          <w:hyperlink w:anchor="_Toc129421978" w:history="1">
             <w:r>
               <w:rPr>
                 <w:rStyle w:val="Hyperlink"/>
@@ -2117,7 +2117,7 @@
                 <w:noProof/>
                 <w:webHidden/>
               </w:rPr>
-              <w:instrText xml:space="preserve"> PAGEREF _Toc129364912 \h </w:instrText>
+              <w:instrText xml:space="preserve"> PAGEREF _Toc129421978 \h </w:instrText>
             </w:r>
             <w:r>
               <w:rPr>
@@ -2137,7 +2137,7 @@
                 <w:noProof/>
                 <w:webHidden/>
               </w:rPr>
-              <w:t>16</w:t>
+              <w:t>15</w:t>
             </w:r>
             <w:r>
               <w:rPr>
@@ -2160,7 +2160,7 @@
               <w:lang w:val="en-US"/>
             </w:rPr>
           </w:pPr>
-          <w:hyperlink w:anchor="_Toc129364913" w:history="1">
+          <w:hyperlink w:anchor="_Toc129421979" w:history="1">
             <w:r>
               <w:rPr>
                 <w:rStyle w:val="Hyperlink"/>
@@ -2189,7 +2189,7 @@
                 <w:noProof/>
                 <w:webHidden/>
               </w:rPr>
-              <w:instrText xml:space="preserve"> PAGEREF _Toc129364913 \h </w:instrText>
+              <w:instrText xml:space="preserve"> PAGEREF _Toc129421979 \h </w:instrText>
             </w:r>
             <w:r>
               <w:rPr>
@@ -2209,7 +2209,7 @@
                 <w:noProof/>
                 <w:webHidden/>
               </w:rPr>
-              <w:t>17</w:t>
+              <w:t>16</w:t>
             </w:r>
             <w:r>
               <w:rPr>
@@ -2232,7 +2232,7 @@
               <w:lang w:val="en-US"/>
             </w:rPr>
           </w:pPr>
-          <w:hyperlink w:anchor="_Toc129364914" w:history="1">
+          <w:hyperlink w:anchor="_Toc129421980" w:history="1">
             <w:r>
               <w:rPr>
                 <w:rStyle w:val="Hyperlink"/>
@@ -2261,7 +2261,7 @@
                 <w:noProof/>
                 <w:webHidden/>
               </w:rPr>
-              <w:instrText xml:space="preserve"> PAGEREF _Toc129364914 \h </w:instrText>
+              <w:instrText xml:space="preserve"> PAGEREF _Toc129421980 \h </w:instrText>
             </w:r>
             <w:r>
               <w:rPr>
@@ -2281,7 +2281,7 @@
                 <w:noProof/>
                 <w:webHidden/>
               </w:rPr>
-              <w:t>18</w:t>
+              <w:t>17</w:t>
             </w:r>
             <w:r>
               <w:rPr>
@@ -2304,7 +2304,7 @@
               <w:lang w:val="en-US"/>
             </w:rPr>
           </w:pPr>
-          <w:hyperlink w:anchor="_Toc129364915" w:history="1">
+          <w:hyperlink w:anchor="_Toc129421981" w:history="1">
             <w:r>
               <w:rPr>
                 <w:rStyle w:val="Hyperlink"/>
@@ -2333,7 +2333,7 @@
                 <w:noProof/>
                 <w:webHidden/>
               </w:rPr>
-              <w:instrText xml:space="preserve"> PAGEREF _Toc129364915 \h </w:instrText>
+              <w:instrText xml:space="preserve"> PAGEREF _Toc129421981 \h </w:instrText>
             </w:r>
             <w:r>
               <w:rPr>
@@ -2376,7 +2376,7 @@
               <w:lang w:val="en-US"/>
             </w:rPr>
           </w:pPr>
-          <w:hyperlink w:anchor="_Toc129364916" w:history="1">
+          <w:hyperlink w:anchor="_Toc129421982" w:history="1">
             <w:r>
               <w:rPr>
                 <w:rStyle w:val="Hyperlink"/>
@@ -2405,7 +2405,7 @@
                 <w:noProof/>
                 <w:webHidden/>
               </w:rPr>
-              <w:instrText xml:space="preserve"> PAGEREF _Toc129364916 \h </w:instrText>
+              <w:instrText xml:space="preserve"> PAGEREF _Toc129421982 \h </w:instrText>
             </w:r>
             <w:r>
               <w:rPr>
@@ -2448,7 +2448,7 @@
               <w:lang w:val="en-US"/>
             </w:rPr>
           </w:pPr>
-          <w:hyperlink w:anchor="_Toc129364917" w:history="1">
+          <w:hyperlink w:anchor="_Toc129421983" w:history="1">
             <w:r>
               <w:rPr>
                 <w:rStyle w:val="Hyperlink"/>
@@ -2478,7 +2478,7 @@
                 <w:noProof/>
                 <w:webHidden/>
               </w:rPr>
-              <w:instrText xml:space="preserve"> PAGEREF _Toc129364917 \h </w:instrText>
+              <w:instrText xml:space="preserve"> PAGEREF _Toc129421983 \h </w:instrText>
             </w:r>
             <w:r>
               <w:rPr>
@@ -2498,7 +2498,7 @@
                 <w:noProof/>
                 <w:webHidden/>
               </w:rPr>
-              <w:t>20</w:t>
+              <w:t>19</w:t>
             </w:r>
             <w:r>
               <w:rPr>
@@ -2521,7 +2521,7 @@
               <w:lang w:val="en-US"/>
             </w:rPr>
           </w:pPr>
-          <w:hyperlink w:anchor="_Toc129364918" w:history="1">
+          <w:hyperlink w:anchor="_Toc129421984" w:history="1">
             <w:r>
               <w:rPr>
                 <w:rStyle w:val="Hyperlink"/>
@@ -2551,7 +2551,7 @@
                 <w:noProof/>
                 <w:webHidden/>
               </w:rPr>
-              <w:instrText xml:space="preserve"> PAGEREF _Toc129364918 \h </w:instrText>
+              <w:instrText xml:space="preserve"> PAGEREF _Toc129421984 \h </w:instrText>
             </w:r>
             <w:r>
               <w:rPr>
@@ -2571,7 +2571,7 @@
                 <w:noProof/>
                 <w:webHidden/>
               </w:rPr>
-              <w:t>20</w:t>
+              <w:t>19</w:t>
             </w:r>
             <w:r>
               <w:rPr>
@@ -2594,7 +2594,7 @@
               <w:lang w:val="en-US"/>
             </w:rPr>
           </w:pPr>
-          <w:hyperlink w:anchor="_Toc129364919" w:history="1">
+          <w:hyperlink w:anchor="_Toc129421985" w:history="1">
             <w:r>
               <w:rPr>
                 <w:rStyle w:val="Hyperlink"/>
@@ -2624,7 +2624,7 @@
                 <w:noProof/>
                 <w:webHidden/>
               </w:rPr>
-              <w:instrText xml:space="preserve"> PAGEREF _Toc129364919 \h </w:instrText>
+              <w:instrText xml:space="preserve"> PAGEREF _Toc129421985 \h </w:instrText>
             </w:r>
             <w:r>
               <w:rPr>
@@ -2644,7 +2644,7 @@
                 <w:noProof/>
                 <w:webHidden/>
               </w:rPr>
-              <w:t>20</w:t>
+              <w:t>19</w:t>
             </w:r>
             <w:r>
               <w:rPr>
@@ -2667,7 +2667,7 @@
               <w:lang w:val="en-US"/>
             </w:rPr>
           </w:pPr>
-          <w:hyperlink w:anchor="_Toc129364920" w:history="1">
+          <w:hyperlink w:anchor="_Toc129421986" w:history="1">
             <w:r>
               <w:rPr>
                 <w:rStyle w:val="Hyperlink"/>
@@ -2697,7 +2697,7 @@
                 <w:noProof/>
                 <w:webHidden/>
               </w:rPr>
-              <w:instrText xml:space="preserve"> PAGEREF _Toc129364920 \h </w:instrText>
+              <w:instrText xml:space="preserve"> PAGEREF _Toc129421986 \h </w:instrText>
             </w:r>
             <w:r>
               <w:rPr>
@@ -2717,7 +2717,7 @@
                 <w:noProof/>
                 <w:webHidden/>
               </w:rPr>
-              <w:t>20</w:t>
+              <w:t>19</w:t>
             </w:r>
             <w:r>
               <w:rPr>
@@ -2740,7 +2740,7 @@
               <w:lang w:val="en-US"/>
             </w:rPr>
           </w:pPr>
-          <w:hyperlink w:anchor="_Toc129364921" w:history="1">
+          <w:hyperlink w:anchor="_Toc129421987" w:history="1">
             <w:r>
               <w:rPr>
                 <w:rStyle w:val="Hyperlink"/>
@@ -2770,7 +2770,7 @@
                 <w:noProof/>
                 <w:webHidden/>
               </w:rPr>
-              <w:instrText xml:space="preserve"> PAGEREF _Toc129364921 \h </w:instrText>
+              <w:instrText xml:space="preserve"> PAGEREF _Toc129421987 \h </w:instrText>
             </w:r>
             <w:r>
               <w:rPr>
@@ -2790,7 +2790,7 @@
                 <w:noProof/>
                 <w:webHidden/>
               </w:rPr>
-              <w:t>20</w:t>
+              <w:t>19</w:t>
             </w:r>
             <w:r>
               <w:rPr>
@@ -2813,7 +2813,7 @@
               <w:lang w:val="en-US"/>
             </w:rPr>
           </w:pPr>
-          <w:hyperlink w:anchor="_Toc129364922" w:history="1">
+          <w:hyperlink w:anchor="_Toc129421988" w:history="1">
             <w:r>
               <w:rPr>
                 <w:rStyle w:val="Hyperlink"/>
@@ -2843,7 +2843,7 @@
                 <w:noProof/>
                 <w:webHidden/>
               </w:rPr>
-              <w:instrText xml:space="preserve"> PAGEREF _Toc129364922 \h </w:instrText>
+              <w:instrText xml:space="preserve"> PAGEREF _Toc129421988 \h </w:instrText>
             </w:r>
             <w:r>
               <w:rPr>
@@ -2886,7 +2886,7 @@
               <w:lang w:val="en-US"/>
             </w:rPr>
           </w:pPr>
-          <w:hyperlink w:anchor="_Toc129364923" w:history="1">
+          <w:hyperlink w:anchor="_Toc129421989" w:history="1">
             <w:r>
               <w:rPr>
                 <w:rStyle w:val="Hyperlink"/>
@@ -2916,7 +2916,7 @@
                 <w:noProof/>
                 <w:webHidden/>
               </w:rPr>
-              <w:instrText xml:space="preserve"> PAGEREF _Toc129364923 \h </w:instrText>
+              <w:instrText xml:space="preserve"> PAGEREF _Toc129421989 \h </w:instrText>
             </w:r>
             <w:r>
               <w:rPr>
@@ -2959,7 +2959,7 @@
               <w:lang w:val="en-US"/>
             </w:rPr>
           </w:pPr>
-          <w:hyperlink w:anchor="_Toc129364924" w:history="1">
+          <w:hyperlink w:anchor="_Toc129421990" w:history="1">
             <w:r>
               <w:rPr>
                 <w:rStyle w:val="Hyperlink"/>
@@ -2989,7 +2989,7 @@
                 <w:noProof/>
                 <w:webHidden/>
               </w:rPr>
-              <w:instrText xml:space="preserve"> PAGEREF _Toc129364924 \h </w:instrText>
+              <w:instrText xml:space="preserve"> PAGEREF _Toc129421990 \h </w:instrText>
             </w:r>
             <w:r>
               <w:rPr>
@@ -3009,7 +3009,7 @@
                 <w:noProof/>
                 <w:webHidden/>
               </w:rPr>
-              <w:t>21</w:t>
+              <w:t>20</w:t>
             </w:r>
             <w:r>
               <w:rPr>
@@ -3032,7 +3032,7 @@
               <w:lang w:val="en-US"/>
             </w:rPr>
           </w:pPr>
-          <w:hyperlink w:anchor="_Toc129364925" w:history="1">
+          <w:hyperlink w:anchor="_Toc129421991" w:history="1">
             <w:r>
               <w:rPr>
                 <w:rStyle w:val="Hyperlink"/>
@@ -3062,7 +3062,7 @@
                 <w:noProof/>
                 <w:webHidden/>
               </w:rPr>
-              <w:instrText xml:space="preserve"> PAGEREF _Toc129364925 \h </w:instrText>
+              <w:instrText xml:space="preserve"> PAGEREF _Toc129421991 \h </w:instrText>
             </w:r>
             <w:r>
               <w:rPr>
@@ -3082,7 +3082,7 @@
                 <w:noProof/>
                 <w:webHidden/>
               </w:rPr>
-              <w:t>21</w:t>
+              <w:t>20</w:t>
             </w:r>
             <w:r>
               <w:rPr>
@@ -3105,7 +3105,7 @@
               <w:lang w:val="en-US"/>
             </w:rPr>
           </w:pPr>
-          <w:hyperlink w:anchor="_Toc129364926" w:history="1">
+          <w:hyperlink w:anchor="_Toc129421992" w:history="1">
             <w:r>
               <w:rPr>
                 <w:rStyle w:val="Hyperlink"/>
@@ -3135,7 +3135,7 @@
                 <w:noProof/>
                 <w:webHidden/>
               </w:rPr>
-              <w:instrText xml:space="preserve"> PAGEREF _Toc129364926 \h </w:instrText>
+              <w:instrText xml:space="preserve"> PAGEREF _Toc129421992 \h </w:instrText>
             </w:r>
             <w:r>
               <w:rPr>
@@ -3155,7 +3155,7 @@
                 <w:noProof/>
                 <w:webHidden/>
               </w:rPr>
-              <w:t>21</w:t>
+              <w:t>20</w:t>
             </w:r>
             <w:r>
               <w:rPr>
@@ -3178,7 +3178,7 @@
               <w:lang w:val="en-US"/>
             </w:rPr>
           </w:pPr>
-          <w:hyperlink w:anchor="_Toc129364927" w:history="1">
+          <w:hyperlink w:anchor="_Toc129421993" w:history="1">
             <w:r>
               <w:rPr>
                 <w:rStyle w:val="Hyperlink"/>
@@ -3208,7 +3208,7 @@
                 <w:noProof/>
                 <w:webHidden/>
               </w:rPr>
-              <w:instrText xml:space="preserve"> PAGEREF _Toc129364927 \h </w:instrText>
+              <w:instrText xml:space="preserve"> PAGEREF _Toc129421993 \h </w:instrText>
             </w:r>
             <w:r>
               <w:rPr>
@@ -3228,7 +3228,7 @@
                 <w:noProof/>
                 <w:webHidden/>
               </w:rPr>
-              <w:t>22</w:t>
+              <w:t>21</w:t>
             </w:r>
             <w:r>
               <w:rPr>
@@ -3251,7 +3251,7 @@
               <w:lang w:val="en-US"/>
             </w:rPr>
           </w:pPr>
-          <w:hyperlink w:anchor="_Toc129364928" w:history="1">
+          <w:hyperlink w:anchor="_Toc129421994" w:history="1">
             <w:r>
               <w:rPr>
                 <w:rStyle w:val="Hyperlink"/>
@@ -3281,7 +3281,7 @@
                 <w:noProof/>
                 <w:webHidden/>
               </w:rPr>
-              <w:instrText xml:space="preserve"> PAGEREF _Toc129364928 \h </w:instrText>
+              <w:instrText xml:space="preserve"> PAGEREF _Toc129421994 \h </w:instrText>
             </w:r>
             <w:r>
               <w:rPr>
@@ -3301,7 +3301,7 @@
                 <w:noProof/>
                 <w:webHidden/>
               </w:rPr>
-              <w:t>22</w:t>
+              <w:t>21</w:t>
             </w:r>
             <w:r>
               <w:rPr>
@@ -3324,7 +3324,7 @@
               <w:lang w:val="en-US"/>
             </w:rPr>
           </w:pPr>
-          <w:hyperlink w:anchor="_Toc129364929" w:history="1">
+          <w:hyperlink w:anchor="_Toc129421995" w:history="1">
             <w:r>
               <w:rPr>
                 <w:rStyle w:val="Hyperlink"/>
@@ -3354,7 +3354,7 @@
                 <w:noProof/>
                 <w:webHidden/>
               </w:rPr>
-              <w:instrText xml:space="preserve"> PAGEREF _Toc129364929 \h </w:instrText>
+              <w:instrText xml:space="preserve"> PAGEREF _Toc129421995 \h </w:instrText>
             </w:r>
             <w:r>
               <w:rPr>
@@ -3374,7 +3374,7 @@
                 <w:noProof/>
                 <w:webHidden/>
               </w:rPr>
-              <w:t>23</w:t>
+              <w:t>22</w:t>
             </w:r>
             <w:r>
               <w:rPr>
@@ -3397,7 +3397,7 @@
               <w:lang w:val="en-US"/>
             </w:rPr>
           </w:pPr>
-          <w:hyperlink w:anchor="_Toc129364930" w:history="1">
+          <w:hyperlink w:anchor="_Toc129421996" w:history="1">
             <w:r>
               <w:rPr>
                 <w:rStyle w:val="Hyperlink"/>
@@ -3427,7 +3427,7 @@
                 <w:noProof/>
                 <w:webHidden/>
               </w:rPr>
-              <w:instrText xml:space="preserve"> PAGEREF _Toc129364930 \h </w:instrText>
+              <w:instrText xml:space="preserve"> PAGEREF _Toc129421996 \h </w:instrText>
             </w:r>
             <w:r>
               <w:rPr>
@@ -3447,7 +3447,7 @@
                 <w:noProof/>
                 <w:webHidden/>
               </w:rPr>
-              <w:t>23</w:t>
+              <w:t>22</w:t>
             </w:r>
             <w:r>
               <w:rPr>
@@ -3608,7 +3608,7 @@
           <w:szCs w:val="32"/>
         </w:rPr>
       </w:pPr>
-      <w:bookmarkStart w:id="0" w:name="_Toc129364891"/>
+      <w:bookmarkStart w:id="0" w:name="_Toc129421957"/>
       <w:r>
         <w:rPr>
           <w:rFonts w:asciiTheme="minorBidi" w:hAnsiTheme="minorBidi" w:cstheme="minorBidi"/>
@@ -4293,7 +4293,7 @@
           <w:bCs/>
         </w:rPr>
       </w:pPr>
-      <w:bookmarkStart w:id="1" w:name="_Toc129364892"/>
+      <w:bookmarkStart w:id="1" w:name="_Toc129421958"/>
       <w:r>
         <w:rPr>
           <w:rFonts w:asciiTheme="minorBidi" w:hAnsiTheme="minorBidi" w:cstheme="minorBidi"/>
@@ -4563,6 +4563,12 @@
                 <w:rFonts w:asciiTheme="minorBidi" w:eastAsia="Droid Sans" w:hAnsiTheme="minorBidi" w:cstheme="minorBidi"/>
               </w:rPr>
             </w:pPr>
+            <w:r>
+              <w:rPr>
+                <w:rFonts w:asciiTheme="minorBidi" w:eastAsia="Droid Sans" w:hAnsiTheme="minorBidi" w:cstheme="minorBidi"/>
+              </w:rPr>
+              <w:t>Hasnaa</w:t>
+            </w:r>
           </w:p>
         </w:tc>
         <w:tc>
@@ -4585,6 +4591,12 @@
                 <w:rFonts w:asciiTheme="minorBidi" w:eastAsia="Droid Sans" w:hAnsiTheme="minorBidi" w:cstheme="minorBidi"/>
               </w:rPr>
             </w:pPr>
+            <w:r>
+              <w:rPr>
+                <w:rFonts w:asciiTheme="minorBidi" w:eastAsia="Droid Sans" w:hAnsiTheme="minorBidi" w:cstheme="minorBidi"/>
+              </w:rPr>
+              <w:t>Team Leader</w:t>
+            </w:r>
           </w:p>
         </w:tc>
         <w:tc>
@@ -4608,6 +4620,14 @@
                 <w:szCs w:val="32"/>
               </w:rPr>
             </w:pPr>
+            <w:r>
+              <w:rPr>
+                <w:rFonts w:asciiTheme="minorBidi" w:eastAsia="Droid Sans" w:hAnsiTheme="minorBidi" w:cstheme="minorBidi"/>
+                <w:sz w:val="32"/>
+                <w:szCs w:val="32"/>
+              </w:rPr>
+              <w:t>10/3/2023</w:t>
+            </w:r>
           </w:p>
         </w:tc>
       </w:tr>
@@ -4767,7 +4787,7 @@
         </w:rPr>
       </w:pPr>
       <w:bookmarkStart w:id="2" w:name="_8vvq926bzjtq" w:colFirst="0" w:colLast="0"/>
-      <w:bookmarkStart w:id="3" w:name="_Toc129364893"/>
+      <w:bookmarkStart w:id="3" w:name="_Toc129421959"/>
       <w:bookmarkEnd w:id="2"/>
       <w:r>
         <w:rPr>
@@ -4852,7 +4872,7 @@
         </w:rPr>
       </w:pPr>
       <w:bookmarkStart w:id="4" w:name="_tc6lc38qwwdr" w:colFirst="0" w:colLast="0"/>
-      <w:bookmarkStart w:id="5" w:name="_Toc129364894"/>
+      <w:bookmarkStart w:id="5" w:name="_Toc129421960"/>
       <w:bookmarkEnd w:id="4"/>
       <w:r>
         <w:rPr>
@@ -4938,7 +4958,7 @@
         </w:rPr>
       </w:pPr>
       <w:bookmarkStart w:id="6" w:name="_v4g94vqqfz76" w:colFirst="0" w:colLast="0"/>
-      <w:bookmarkStart w:id="7" w:name="_Toc129364895"/>
+      <w:bookmarkStart w:id="7" w:name="_Toc129421961"/>
       <w:bookmarkEnd w:id="6"/>
       <w:r>
         <w:rPr>
@@ -5130,7 +5150,7 @@
         </w:rPr>
       </w:pPr>
       <w:bookmarkStart w:id="8" w:name="_lqcn6jwzss2o" w:colFirst="0" w:colLast="0"/>
-      <w:bookmarkStart w:id="9" w:name="_Toc129364896"/>
+      <w:bookmarkStart w:id="9" w:name="_Toc129421962"/>
       <w:bookmarkEnd w:id="8"/>
       <w:r>
         <w:rPr>
@@ -7345,7 +7365,7 @@
         </w:rPr>
       </w:pPr>
       <w:bookmarkStart w:id="10" w:name="_qq2mvaxxgw8h" w:colFirst="0" w:colLast="0"/>
-      <w:bookmarkStart w:id="11" w:name="_Toc129364897"/>
+      <w:bookmarkStart w:id="11" w:name="_Toc129421963"/>
       <w:bookmarkEnd w:id="10"/>
       <w:r>
         <w:rPr>
@@ -7388,7 +7408,7 @@
         </w:rPr>
       </w:pPr>
       <w:bookmarkStart w:id="12" w:name="_i6qdsdlsicx3" w:colFirst="0" w:colLast="0"/>
-      <w:bookmarkStart w:id="13" w:name="_Toc129364898"/>
+      <w:bookmarkStart w:id="13" w:name="_Toc129421964"/>
       <w:bookmarkEnd w:id="12"/>
       <w:r>
         <w:rPr>
@@ -7556,7 +7576,7 @@
         </w:rPr>
       </w:pPr>
       <w:bookmarkStart w:id="14" w:name="_dd8qecnv0i2m" w:colFirst="0" w:colLast="0"/>
-      <w:bookmarkStart w:id="15" w:name="_Toc129364899"/>
+      <w:bookmarkStart w:id="15" w:name="_Toc129421965"/>
       <w:bookmarkEnd w:id="14"/>
       <w:r>
         <w:rPr>
@@ -7652,7 +7672,7 @@
         </w:rPr>
       </w:pPr>
       <w:bookmarkStart w:id="16" w:name="_20g4lnl5ilrp" w:colFirst="0" w:colLast="0"/>
-      <w:bookmarkStart w:id="17" w:name="_Toc129364900"/>
+      <w:bookmarkStart w:id="17" w:name="_Toc129421966"/>
       <w:bookmarkEnd w:id="16"/>
       <w:r>
         <w:rPr>
@@ -7760,7 +7780,7 @@
         </w:rPr>
       </w:pPr>
       <w:bookmarkStart w:id="18" w:name="_52x4qhv9ke1x" w:colFirst="0" w:colLast="0"/>
-      <w:bookmarkStart w:id="19" w:name="_Toc129364901"/>
+      <w:bookmarkStart w:id="19" w:name="_Toc129421967"/>
       <w:bookmarkEnd w:id="18"/>
       <w:r>
         <w:rPr>
@@ -7905,7 +7925,7 @@
           <w:color w:val="000000" w:themeColor="text1"/>
         </w:rPr>
       </w:pPr>
-      <w:bookmarkStart w:id="20" w:name="_Toc129364902"/>
+      <w:bookmarkStart w:id="20" w:name="_Toc129421968"/>
       <w:r>
         <w:rPr>
           <w:rFonts w:asciiTheme="minorBidi" w:hAnsiTheme="minorBidi" w:cstheme="minorBidi"/>
@@ -8028,7 +8048,7 @@
           <w:color w:val="000000" w:themeColor="text1"/>
         </w:rPr>
       </w:pPr>
-      <w:bookmarkStart w:id="21" w:name="_Toc129364903"/>
+      <w:bookmarkStart w:id="21" w:name="_Toc129421969"/>
       <w:r>
         <w:rPr>
           <w:rFonts w:asciiTheme="minorBidi" w:hAnsiTheme="minorBidi" w:cstheme="minorBidi"/>
@@ -8108,7 +8128,7 @@
           <w:color w:val="000000" w:themeColor="text1"/>
         </w:rPr>
       </w:pPr>
-      <w:bookmarkStart w:id="22" w:name="_Toc129364904"/>
+      <w:bookmarkStart w:id="22" w:name="_Toc129421970"/>
       <w:r>
         <w:rPr>
           <w:rFonts w:asciiTheme="minorBidi" w:hAnsiTheme="minorBidi" w:cstheme="minorBidi"/>
@@ -8131,7 +8151,7 @@
         </w:rPr>
       </w:pPr>
       <w:bookmarkStart w:id="23" w:name="_ftgetk7f23qj" w:colFirst="0" w:colLast="0"/>
-      <w:bookmarkStart w:id="24" w:name="_Toc129364905"/>
+      <w:bookmarkStart w:id="24" w:name="_Toc129421971"/>
       <w:bookmarkEnd w:id="23"/>
       <w:r>
         <w:rPr>
@@ -9835,7 +9855,7 @@
         </w:rPr>
       </w:pPr>
       <w:bookmarkStart w:id="25" w:name="_pu9vys8kndu" w:colFirst="0" w:colLast="0"/>
-      <w:bookmarkStart w:id="26" w:name="_Toc129364906"/>
+      <w:bookmarkStart w:id="26" w:name="_Toc129421972"/>
       <w:bookmarkEnd w:id="25"/>
       <w:r>
         <w:rPr>
@@ -9866,7 +9886,7 @@
           <w:color w:val="000000" w:themeColor="text1"/>
         </w:rPr>
       </w:pPr>
-      <w:bookmarkStart w:id="27" w:name="_Toc129364907"/>
+      <w:bookmarkStart w:id="27" w:name="_Toc129421973"/>
       <w:r>
         <w:rPr>
           <w:b/>
@@ -10643,7 +10663,7 @@
         </w:rPr>
         <w:t xml:space="preserve"> </w:t>
       </w:r>
-      <w:bookmarkStart w:id="31" w:name="_Toc129364908"/>
+      <w:bookmarkStart w:id="31" w:name="_Toc129421974"/>
       <w:r>
         <w:rPr>
           <w:b/>
@@ -11258,7 +11278,7 @@
           <w:color w:val="000000" w:themeColor="text1"/>
         </w:rPr>
       </w:pPr>
-      <w:bookmarkStart w:id="34" w:name="_Toc129364909"/>
+      <w:bookmarkStart w:id="34" w:name="_Toc129421975"/>
       <w:r>
         <w:rPr>
           <w:b/>
@@ -11578,6 +11598,82 @@
           <w:sz w:val="28"/>
           <w:szCs w:val="28"/>
         </w:rPr>
+        <w:t>SRS_nav_003:</w:t>
+      </w:r>
+      <w:r>
+        <w:rPr>
+          <w:rFonts w:asciiTheme="minorBidi" w:hAnsiTheme="minorBidi" w:cstheme="minorBidi"/>
+          <w:bCs/>
+          <w:sz w:val="24"/>
+          <w:szCs w:val="24"/>
+        </w:rPr>
+        <w:t xml:space="preserve"> </w:t>
+      </w:r>
+      <w:r>
+        <w:rPr>
+          <w:b/>
+          <w:sz w:val="24"/>
+          <w:szCs w:val="24"/>
+        </w:rPr>
+        <w:t xml:space="preserve"> </w:t>
+      </w:r>
+      <w:r>
+        <w:rPr>
+          <w:bCs/>
+          <w:sz w:val="24"/>
+          <w:szCs w:val="24"/>
+        </w:rPr>
+        <w:t xml:space="preserve">user can click on back to navigate </w:t>
+      </w:r>
+      <w:r>
+        <w:rPr>
+          <w:bCs/>
+          <w:sz w:val="24"/>
+          <w:szCs w:val="24"/>
+        </w:rPr>
+        <w:t xml:space="preserve">to </w:t>
+      </w:r>
+      <w:r>
+        <w:rPr>
+          <w:bCs/>
+          <w:sz w:val="24"/>
+          <w:szCs w:val="24"/>
+        </w:rPr>
+        <w:t>home page</w:t>
+      </w:r>
+      <w:r>
+        <w:rPr>
+          <w:b/>
+          <w:sz w:val="24"/>
+          <w:szCs w:val="24"/>
+        </w:rPr>
+        <w:t>.</w:t>
+      </w:r>
+    </w:p>
+    <w:p>
+      <w:pPr>
+        <w:rPr>
+          <w:sz w:val="24"/>
+          <w:szCs w:val="24"/>
+        </w:rPr>
+      </w:pPr>
+    </w:p>
+    <w:p>
+      <w:pPr>
+        <w:rPr>
+          <w:bCs/>
+          <w:sz w:val="24"/>
+          <w:szCs w:val="24"/>
+        </w:rPr>
+      </w:pPr>
+      <w:r>
+        <w:rPr>
+          <w:rFonts w:asciiTheme="minorBidi" w:hAnsiTheme="minorBidi" w:cstheme="minorBidi"/>
+          <w:b/>
+          <w:bCs/>
+          <w:sz w:val="28"/>
+          <w:szCs w:val="28"/>
+        </w:rPr>
         <w:t>SRS_nav_00</w:t>
       </w:r>
       <w:r>
@@ -11588,7 +11684,7 @@
           <w:sz w:val="28"/>
           <w:szCs w:val="28"/>
         </w:rPr>
-        <w:t>3</w:t>
+        <w:t>4</w:t>
       </w:r>
       <w:r>
         <w:rPr>
@@ -11611,7 +11707,55 @@
       </w:r>
       <w:r>
         <w:rPr>
-          <w:b/>
+          <w:bCs/>
+          <w:sz w:val="24"/>
+          <w:szCs w:val="24"/>
+        </w:rPr>
+        <w:t>Add Categories not allowed.</w:t>
+      </w:r>
+    </w:p>
+    <w:p>
+      <w:pPr>
+        <w:rPr>
+          <w:bCs/>
+          <w:sz w:val="24"/>
+          <w:szCs w:val="24"/>
+        </w:rPr>
+      </w:pPr>
+      <w:r>
+        <w:rPr>
+          <w:rFonts w:asciiTheme="minorBidi" w:hAnsiTheme="minorBidi" w:cstheme="minorBidi"/>
+          <w:b/>
+          <w:bCs/>
+          <w:sz w:val="28"/>
+          <w:szCs w:val="28"/>
+        </w:rPr>
+        <w:t>SRS_nav_00</w:t>
+      </w:r>
+      <w:r>
+        <w:rPr>
+          <w:rFonts w:asciiTheme="minorBidi" w:hAnsiTheme="minorBidi" w:cstheme="minorBidi"/>
+          <w:b/>
+          <w:bCs/>
+          <w:sz w:val="28"/>
+          <w:szCs w:val="28"/>
+        </w:rPr>
+        <w:t>5</w:t>
+      </w:r>
+      <w:r>
+        <w:rPr>
+          <w:rFonts w:asciiTheme="minorBidi" w:hAnsiTheme="minorBidi" w:cstheme="minorBidi"/>
+          <w:b/>
+          <w:bCs/>
+          <w:sz w:val="28"/>
+          <w:szCs w:val="28"/>
+        </w:rPr>
+        <w:t>:</w:t>
+      </w:r>
+      <w:r>
+        <w:rPr>
+          <w:rFonts w:asciiTheme="minorBidi" w:hAnsiTheme="minorBidi" w:cstheme="minorBidi"/>
+          <w:bCs/>
           <w:sz w:val="24"/>
           <w:szCs w:val="24"/>
         </w:rPr>
@@ -11623,150 +11767,6 @@
           <w:sz w:val="24"/>
           <w:szCs w:val="24"/>
         </w:rPr>
-        <w:t xml:space="preserve">user can click on back to navigate </w:t>
-      </w:r>
-      <w:r>
-        <w:rPr>
-          <w:bCs/>
-          <w:sz w:val="24"/>
-          <w:szCs w:val="24"/>
-        </w:rPr>
-        <w:t xml:space="preserve">to </w:t>
-      </w:r>
-      <w:r>
-        <w:rPr>
-          <w:bCs/>
-          <w:sz w:val="24"/>
-          <w:szCs w:val="24"/>
-        </w:rPr>
-        <w:t>home page</w:t>
-      </w:r>
-      <w:r>
-        <w:rPr>
-          <w:b/>
-          <w:sz w:val="24"/>
-          <w:szCs w:val="24"/>
-        </w:rPr>
-        <w:t>.</w:t>
-      </w:r>
-    </w:p>
-    <w:p>
-      <w:pPr>
-        <w:rPr>
-          <w:sz w:val="24"/>
-          <w:szCs w:val="24"/>
-        </w:rPr>
-      </w:pPr>
-    </w:p>
-    <w:p>
-      <w:pPr>
-        <w:rPr>
-          <w:bCs/>
-          <w:sz w:val="24"/>
-          <w:szCs w:val="24"/>
-        </w:rPr>
-      </w:pPr>
-      <w:r>
-        <w:rPr>
-          <w:rFonts w:asciiTheme="minorBidi" w:hAnsiTheme="minorBidi" w:cstheme="minorBidi"/>
-          <w:b/>
-          <w:bCs/>
-          <w:sz w:val="28"/>
-          <w:szCs w:val="28"/>
-        </w:rPr>
-        <w:t>SRS_nav_00</w:t>
-      </w:r>
-      <w:r>
-        <w:rPr>
-          <w:rFonts w:asciiTheme="minorBidi" w:hAnsiTheme="minorBidi" w:cstheme="minorBidi"/>
-          <w:b/>
-          <w:bCs/>
-          <w:sz w:val="28"/>
-          <w:szCs w:val="28"/>
-        </w:rPr>
-        <w:t>4</w:t>
-      </w:r>
-      <w:r>
-        <w:rPr>
-          <w:rFonts w:asciiTheme="minorBidi" w:hAnsiTheme="minorBidi" w:cstheme="minorBidi"/>
-          <w:b/>
-          <w:bCs/>
-          <w:sz w:val="28"/>
-          <w:szCs w:val="28"/>
-        </w:rPr>
-        <w:t>:</w:t>
-      </w:r>
-      <w:r>
-        <w:rPr>
-          <w:rFonts w:asciiTheme="minorBidi" w:hAnsiTheme="minorBidi" w:cstheme="minorBidi"/>
-          <w:bCs/>
-          <w:sz w:val="24"/>
-          <w:szCs w:val="24"/>
-        </w:rPr>
-        <w:t xml:space="preserve"> </w:t>
-      </w:r>
-      <w:r>
-        <w:rPr>
-          <w:bCs/>
-          <w:sz w:val="24"/>
-          <w:szCs w:val="24"/>
-        </w:rPr>
-        <w:t>Add Categories not allowed.</w:t>
-      </w:r>
-    </w:p>
-    <w:p>
-      <w:pPr>
-        <w:rPr>
-          <w:bCs/>
-          <w:sz w:val="24"/>
-          <w:szCs w:val="24"/>
-        </w:rPr>
-      </w:pPr>
-      <w:r>
-        <w:rPr>
-          <w:rFonts w:asciiTheme="minorBidi" w:hAnsiTheme="minorBidi" w:cstheme="minorBidi"/>
-          <w:b/>
-          <w:bCs/>
-          <w:sz w:val="28"/>
-          <w:szCs w:val="28"/>
-        </w:rPr>
-        <w:t>SRS_nav_00</w:t>
-      </w:r>
-      <w:r>
-        <w:rPr>
-          <w:rFonts w:asciiTheme="minorBidi" w:hAnsiTheme="minorBidi" w:cstheme="minorBidi"/>
-          <w:b/>
-          <w:bCs/>
-          <w:sz w:val="28"/>
-          <w:szCs w:val="28"/>
-        </w:rPr>
-        <w:t>5</w:t>
-      </w:r>
-      <w:r>
-        <w:rPr>
-          <w:rFonts w:asciiTheme="minorBidi" w:hAnsiTheme="minorBidi" w:cstheme="minorBidi"/>
-          <w:b/>
-          <w:bCs/>
-          <w:sz w:val="28"/>
-          <w:szCs w:val="28"/>
-        </w:rPr>
-        <w:t>:</w:t>
-      </w:r>
-      <w:r>
-        <w:rPr>
-          <w:rFonts w:asciiTheme="minorBidi" w:hAnsiTheme="minorBidi" w:cstheme="minorBidi"/>
-          <w:bCs/>
-          <w:sz w:val="24"/>
-          <w:szCs w:val="24"/>
-        </w:rPr>
-        <w:t xml:space="preserve"> </w:t>
-      </w:r>
-      <w:r>
-        <w:rPr>
-          <w:bCs/>
-          <w:sz w:val="24"/>
-          <w:szCs w:val="24"/>
-        </w:rPr>
         <w:t xml:space="preserve"> Delete Categories not allowed.</w:t>
       </w:r>
     </w:p>
@@ -11796,7 +11796,7 @@
           <w:color w:val="000000" w:themeColor="text1"/>
         </w:rPr>
       </w:pPr>
-      <w:bookmarkStart w:id="36" w:name="_Toc129364910"/>
+      <w:bookmarkStart w:id="36" w:name="_Toc129421976"/>
       <w:r>
         <w:rPr>
           <w:b/>
@@ -12839,7 +12839,7 @@
           <w:color w:val="000000" w:themeColor="text1"/>
         </w:rPr>
       </w:pPr>
-      <w:bookmarkStart w:id="37" w:name="_Toc129364911"/>
+      <w:bookmarkStart w:id="37" w:name="_Toc129421977"/>
       <w:r>
         <w:rPr>
           <w:b/>
@@ -13492,7 +13492,7 @@
           <w:color w:val="000000" w:themeColor="text1"/>
         </w:rPr>
       </w:pPr>
-      <w:bookmarkStart w:id="38" w:name="_Toc129364912"/>
+      <w:bookmarkStart w:id="38" w:name="_Toc129421978"/>
       <w:r>
         <w:rPr>
           <w:b/>
@@ -14206,7 +14206,7 @@
           <w:color w:val="000000" w:themeColor="text1"/>
         </w:rPr>
       </w:pPr>
-      <w:bookmarkStart w:id="39" w:name="_Toc129364913"/>
+      <w:bookmarkStart w:id="39" w:name="_Toc129421979"/>
       <w:r>
         <w:rPr>
           <w:b/>
@@ -14487,39 +14487,7 @@
           <w:sz w:val="24"/>
           <w:szCs w:val="24"/>
         </w:rPr>
-        <w:t xml:space="preserve"> Users can </w:t>
-      </w:r>
-      <w:r>
-        <w:rPr>
-          <w:b/>
-          <w:sz w:val="24"/>
-          <w:szCs w:val="24"/>
-        </w:rPr>
-        <w:t xml:space="preserve">press </w:t>
-      </w:r>
-      <w:r>
-        <w:rPr>
-          <w:b/>
-          <w:sz w:val="24"/>
-          <w:szCs w:val="24"/>
-        </w:rPr>
-        <w:t>notification</w:t>
-      </w:r>
-      <w:r>
-        <w:rPr>
-          <w:b/>
-          <w:sz w:val="24"/>
-          <w:szCs w:val="24"/>
-        </w:rPr>
-        <w:t xml:space="preserve"> icon from navigation bar in home page</w:t>
-      </w:r>
-      <w:r>
-        <w:rPr>
-          <w:b/>
-          <w:sz w:val="24"/>
-          <w:szCs w:val="24"/>
-        </w:rPr>
-        <w:t>.</w:t>
+        <w:t xml:space="preserve"> Users can press notification icon from navigation bar in home page.</w:t>
       </w:r>
     </w:p>
     <w:p>
@@ -14556,23 +14524,7 @@
           <w:sz w:val="24"/>
           <w:szCs w:val="24"/>
         </w:rPr>
-        <w:t xml:space="preserve"> Users can view notifications page and can view notification</w:t>
-      </w:r>
-      <w:r>
-        <w:rPr>
-          <w:b/>
-          <w:sz w:val="24"/>
-          <w:szCs w:val="24"/>
-        </w:rPr>
-        <w:t xml:space="preserve"> table</w:t>
-      </w:r>
-      <w:r>
-        <w:rPr>
-          <w:b/>
-          <w:sz w:val="24"/>
-          <w:szCs w:val="24"/>
-        </w:rPr>
-        <w:t>.</w:t>
+        <w:t xml:space="preserve"> Users can view notifications page and can view notification table.</w:t>
       </w:r>
     </w:p>
     <w:p>
@@ -14981,7 +14933,7 @@
           <w:color w:val="000000" w:themeColor="text1"/>
         </w:rPr>
       </w:pPr>
-      <w:bookmarkStart w:id="40" w:name="_Toc129364914"/>
+      <w:bookmarkStart w:id="40" w:name="_Toc129421980"/>
       <w:r>
         <w:rPr>
           <w:b/>
@@ -15938,7 +15890,7 @@
           <w:color w:val="000000" w:themeColor="text1"/>
         </w:rPr>
       </w:pPr>
-      <w:bookmarkStart w:id="41" w:name="_Toc129364915"/>
+      <w:bookmarkStart w:id="41" w:name="_Toc129421981"/>
       <w:r>
         <w:rPr>
           <w:b/>
@@ -16846,7 +16798,7 @@
           <w:szCs w:val="24"/>
         </w:rPr>
       </w:pPr>
-      <w:bookmarkStart w:id="42" w:name="_Toc129364916"/>
+      <w:bookmarkStart w:id="42" w:name="_Toc129421982"/>
       <w:r>
         <w:rPr>
           <w:b/>
@@ -17109,7 +17061,7 @@
         </w:rPr>
       </w:pPr>
       <w:bookmarkStart w:id="46" w:name="_jhazfwhdo0tq" w:colFirst="0" w:colLast="0"/>
-      <w:bookmarkStart w:id="47" w:name="_Toc129364917"/>
+      <w:bookmarkStart w:id="47" w:name="_Toc129421983"/>
       <w:bookmarkEnd w:id="46"/>
       <w:r>
         <w:rPr>
@@ -17160,7 +17112,7 @@
           <w:bCs/>
         </w:rPr>
       </w:pPr>
-      <w:bookmarkStart w:id="48" w:name="_Toc129364918"/>
+      <w:bookmarkStart w:id="48" w:name="_Toc129421984"/>
       <w:r>
         <w:rPr>
           <w:rFonts w:asciiTheme="minorBidi" w:hAnsiTheme="minorBidi" w:cstheme="minorBidi"/>
@@ -17209,7 +17161,7 @@
           <w:bCs/>
         </w:rPr>
       </w:pPr>
-      <w:bookmarkStart w:id="49" w:name="_Toc129364919"/>
+      <w:bookmarkStart w:id="49" w:name="_Toc129421985"/>
       <w:r>
         <w:rPr>
           <w:rFonts w:asciiTheme="minorBidi" w:hAnsiTheme="minorBidi" w:cstheme="minorBidi"/>
@@ -17276,7 +17228,7 @@
         </w:rPr>
       </w:pPr>
       <w:bookmarkStart w:id="50" w:name="_fyd165ozedci" w:colFirst="0" w:colLast="0"/>
-      <w:bookmarkStart w:id="51" w:name="_Toc129364920"/>
+      <w:bookmarkStart w:id="51" w:name="_Toc129421986"/>
       <w:bookmarkEnd w:id="50"/>
       <w:r>
         <w:rPr>
@@ -17317,7 +17269,7 @@
           <w:color w:val="000000" w:themeColor="text1"/>
         </w:rPr>
       </w:pPr>
-      <w:bookmarkStart w:id="52" w:name="_Toc129364921"/>
+      <w:bookmarkStart w:id="52" w:name="_Toc129421987"/>
       <w:r>
         <w:rPr>
           <w:rFonts w:asciiTheme="minorBidi" w:hAnsiTheme="minorBidi" w:cstheme="minorBidi"/>
@@ -17501,7 +17453,7 @@
           <w:color w:val="000000" w:themeColor="text1"/>
         </w:rPr>
       </w:pPr>
-      <w:bookmarkStart w:id="53" w:name="_Toc129364922"/>
+      <w:bookmarkStart w:id="53" w:name="_Toc129421988"/>
       <w:r>
         <w:rPr>
           <w:rFonts w:asciiTheme="minorBidi" w:hAnsiTheme="minorBidi" w:cstheme="minorBidi"/>
@@ -17662,7 +17614,7 @@
           <w:color w:val="000000" w:themeColor="text1"/>
         </w:rPr>
       </w:pPr>
-      <w:bookmarkStart w:id="54" w:name="_Toc129364923"/>
+      <w:bookmarkStart w:id="54" w:name="_Toc129421989"/>
       <w:r>
         <w:rPr>
           <w:rFonts w:asciiTheme="minorBidi" w:hAnsiTheme="minorBidi" w:cstheme="minorBidi"/>
@@ -18076,7 +18028,7 @@
           <w:color w:val="000000" w:themeColor="text1"/>
         </w:rPr>
       </w:pPr>
-      <w:bookmarkStart w:id="56" w:name="_Toc129364924"/>
+      <w:bookmarkStart w:id="56" w:name="_Toc129421990"/>
       <w:r>
         <w:rPr>
           <w:rFonts w:asciiTheme="minorBidi" w:hAnsiTheme="minorBidi" w:cstheme="minorBidi"/>
@@ -18131,7 +18083,7 @@
           <w:color w:val="000000" w:themeColor="text1"/>
         </w:rPr>
       </w:pPr>
-      <w:bookmarkStart w:id="57" w:name="_Toc129364925"/>
+      <w:bookmarkStart w:id="57" w:name="_Toc129421991"/>
       <w:r>
         <w:rPr>
           <w:rFonts w:asciiTheme="minorBidi" w:hAnsiTheme="minorBidi" w:cstheme="minorBidi"/>
@@ -18184,7 +18136,7 @@
           <w:bCs/>
         </w:rPr>
       </w:pPr>
-      <w:bookmarkStart w:id="58" w:name="_Toc129364926"/>
+      <w:bookmarkStart w:id="58" w:name="_Toc129421992"/>
       <w:r>
         <w:rPr>
           <w:rFonts w:asciiTheme="minorBidi" w:hAnsiTheme="minorBidi" w:cstheme="minorBidi"/>
@@ -18237,7 +18189,7 @@
       </w:pPr>
       <w:bookmarkStart w:id="60" w:name="_gr1m00kx0upf" w:colFirst="0" w:colLast="0"/>
       <w:bookmarkStart w:id="61" w:name="_bucrrzs7k9i" w:colFirst="0" w:colLast="0"/>
-      <w:bookmarkStart w:id="62" w:name="_Toc129364927"/>
+      <w:bookmarkStart w:id="62" w:name="_Toc129421993"/>
       <w:bookmarkEnd w:id="59"/>
       <w:bookmarkEnd w:id="60"/>
       <w:bookmarkEnd w:id="61"/>
@@ -18261,7 +18213,7 @@
           <w:bCs/>
         </w:rPr>
       </w:pPr>
-      <w:bookmarkStart w:id="63" w:name="_Toc129364928"/>
+      <w:bookmarkStart w:id="63" w:name="_Toc129421994"/>
       <w:r>
         <w:rPr>
           <w:rFonts w:asciiTheme="minorBidi" w:hAnsiTheme="minorBidi" w:cstheme="minorBidi"/>
@@ -18393,7 +18345,7 @@
         </w:rPr>
       </w:pPr>
       <w:bookmarkStart w:id="64" w:name="_pfdju2lamaog" w:colFirst="0" w:colLast="0"/>
-      <w:bookmarkStart w:id="65" w:name="_Toc129364929"/>
+      <w:bookmarkStart w:id="65" w:name="_Toc129421995"/>
       <w:bookmarkEnd w:id="64"/>
       <w:r>
         <w:rPr>
@@ -18481,7 +18433,7 @@
           <w:bCs/>
         </w:rPr>
       </w:pPr>
-      <w:bookmarkStart w:id="66" w:name="_Toc129364930"/>
+      <w:bookmarkStart w:id="66" w:name="_Toc129421996"/>
       <w:r>
         <w:rPr>
           <w:rFonts w:asciiTheme="minorBidi" w:hAnsiTheme="minorBidi" w:cstheme="minorBidi"/>

</xml_diff>